<commit_message>
Them phan test case
</commit_message>
<xml_diff>
--- a/Baocao/BaoCao-BTL-Mobile.docx
+++ b/Baocao/BaoCao-BTL-Mobile.docx
@@ -852,7 +852,21 @@
                                 <w:sz w:val="24"/>
                                 <w:szCs w:val="22"/>
                               </w:rPr>
-                              <w:t>2021050561</w:t>
+                              <w:t>2021050</w:t>
+                            </w:r>
+                            <w:r>
+                              <w:rPr>
+                                <w:sz w:val="24"/>
+                                <w:szCs w:val="22"/>
+                              </w:rPr>
+                              <w:t>4</w:t>
+                            </w:r>
+                            <w:r>
+                              <w:rPr>
+                                <w:sz w:val="24"/>
+                                <w:szCs w:val="22"/>
+                              </w:rPr>
+                              <w:t>61</w:t>
                             </w:r>
                           </w:p>
                           <w:p>
@@ -1098,7 +1112,7 @@
           </mc:Choice>
           <mc:Fallback>
             <w:pict>
-              <v:shape w14:anchorId="303B1348" id="Text Box 40" o:spid="_x0000_s1029" type="#_x0000_t202" style="position:absolute;margin-left:0;margin-top:.4pt;width:210pt;height:261pt;z-index:251664384;visibility:visible;mso-wrap-style:square;mso-width-percent:0;mso-height-percent:0;mso-wrap-distance-left:9pt;mso-wrap-distance-top:0;mso-wrap-distance-right:9pt;mso-wrap-distance-bottom:0;mso-position-horizontal:center;mso-position-horizontal-relative:margin;mso-position-vertical:absolute;mso-position-vertical-relative:text;mso-width-percent:0;mso-height-percent:0;mso-width-relative:margin;mso-height-relative:margin;v-text-anchor:top" o:gfxdata="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" filled="f" stroked="f">
+              <v:shape w14:anchorId="303B1348" id="Text Box 40" o:spid="_x0000_s1029" type="#_x0000_t202" style="position:absolute;margin-left:0;margin-top:.4pt;width:210pt;height:261pt;z-index:251664384;visibility:visible;mso-wrap-style:square;mso-width-percent:0;mso-height-percent:0;mso-wrap-distance-left:9pt;mso-wrap-distance-top:0;mso-wrap-distance-right:9pt;mso-wrap-distance-bottom:0;mso-position-horizontal:center;mso-position-horizontal-relative:margin;mso-position-vertical:absolute;mso-position-vertical-relative:text;mso-width-percent:0;mso-height-percent:0;mso-width-relative:margin;mso-height-relative:margin;v-text-anchor:top" o:gfxdata="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" filled="f" stroked="f">
                 <v:textbox>
                   <w:txbxContent>
                     <w:p>
@@ -1173,7 +1187,21 @@
                           <w:sz w:val="24"/>
                           <w:szCs w:val="22"/>
                         </w:rPr>
-                        <w:t>2021050561</w:t>
+                        <w:t>2021050</w:t>
+                      </w:r>
+                      <w:r>
+                        <w:rPr>
+                          <w:sz w:val="24"/>
+                          <w:szCs w:val="22"/>
+                        </w:rPr>
+                        <w:t>4</w:t>
+                      </w:r>
+                      <w:r>
+                        <w:rPr>
+                          <w:sz w:val="24"/>
+                          <w:szCs w:val="22"/>
+                        </w:rPr>
+                        <w:t>61</w:t>
                       </w:r>
                     </w:p>
                     <w:p>
@@ -1620,7 +1648,7 @@
           </mc:Choice>
           <mc:Fallback>
             <w:pict>
-              <v:shape w14:anchorId="287BC800" id="Text Box 36" o:spid="_x0000_s1030" type="#_x0000_t202" style="position:absolute;left:0;text-align:left;margin-left:0;margin-top:7.15pt;width:147pt;height:23.35pt;z-index:251668480;visibility:visible;mso-wrap-style:square;mso-width-percent:0;mso-height-percent:0;mso-wrap-distance-left:9pt;mso-wrap-distance-top:0;mso-wrap-distance-right:9pt;mso-wrap-distance-bottom:0;mso-position-horizontal:center;mso-position-horizontal-relative:margin;mso-position-vertical:absolute;mso-position-vertical-relative:text;mso-width-percent:0;mso-height-percent:0;mso-width-relative:margin;mso-height-relative:margin;v-text-anchor:top" o:gfxdata="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" filled="f" stroked="f">
+              <v:shape w14:anchorId="287BC800" id="Text Box 36" o:spid="_x0000_s1030" type="#_x0000_t202" style="position:absolute;left:0;text-align:left;margin-left:0;margin-top:7.15pt;width:147pt;height:23.35pt;z-index:251668480;visibility:visible;mso-wrap-style:square;mso-width-percent:0;mso-height-percent:0;mso-wrap-distance-left:9pt;mso-wrap-distance-top:0;mso-wrap-distance-right:9pt;mso-wrap-distance-bottom:0;mso-position-horizontal:center;mso-position-horizontal-relative:margin;mso-position-vertical:absolute;mso-position-vertical-relative:text;mso-width-percent:0;mso-height-percent:0;mso-width-relative:margin;mso-height-relative:margin;v-text-anchor:top" o:gfxdata="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" filled="f" stroked="f">
                 <o:lock v:ext="edit" aspectratio="t"/>
                 <v:textbox inset="0,0,0,0">
                   <w:txbxContent>
@@ -1661,7 +1689,8 @@
     <w:sdt>
       <w:sdtPr>
         <w:rPr>
-          <w:rFonts w:ascii="Times New Roman" w:hAnsi="Times New Roman" w:cs="Times New Roman"/>
+          <w:rFonts w:ascii="Times New Roman" w:eastAsia="Times New Roman" w:hAnsi="Times New Roman" w:cs="Times New Roman"/>
+          <w:color w:val="auto"/>
           <w:sz w:val="24"/>
           <w:szCs w:val="24"/>
         </w:rPr>
@@ -1673,11 +1702,9 @@
       </w:sdtPr>
       <w:sdtEndPr>
         <w:rPr>
-          <w:rFonts w:eastAsia="Times New Roman"/>
           <w:b/>
           <w:bCs/>
           <w:noProof/>
-          <w:color w:val="auto"/>
           <w:sz w:val="28"/>
         </w:rPr>
       </w:sdtEndPr>
@@ -5196,25 +5223,7 @@
                 <w:noProof/>
                 <w:sz w:val="24"/>
               </w:rPr>
-              <w:t xml:space="preserve">Màn hình Đăng </w:t>
-            </w:r>
-            <w:r>
-              <w:rPr>
-                <w:rStyle w:val="Hyperlink"/>
-                <w:rFonts w:eastAsiaTheme="majorEastAsia"/>
-                <w:noProof/>
-                <w:sz w:val="24"/>
-              </w:rPr>
-              <w:t>k</w:t>
-            </w:r>
-            <w:r>
-              <w:rPr>
-                <w:rStyle w:val="Hyperlink"/>
-                <w:rFonts w:eastAsiaTheme="majorEastAsia"/>
-                <w:noProof/>
-                <w:sz w:val="24"/>
-              </w:rPr>
-              <w:t>ý</w:t>
+              <w:t>Màn hình Đăng ký</w:t>
             </w:r>
             <w:r>
               <w:rPr>
@@ -6771,6 +6780,7 @@
         <w:pStyle w:val="Title"/>
       </w:pPr>
       <w:r>
+        <w:lastRenderedPageBreak/>
         <w:t>MỞ ĐẦU</w:t>
       </w:r>
     </w:p>
@@ -6901,6 +6911,7 @@
       </w:pPr>
       <w:bookmarkStart w:id="3" w:name="_Toc153578109"/>
       <w:r>
+        <w:lastRenderedPageBreak/>
         <w:t>TỔNG QUAN</w:t>
       </w:r>
       <w:bookmarkEnd w:id="3"/>
@@ -7075,13 +7086,7 @@
         <w:rPr>
           <w:color w:val="000000"/>
         </w:rPr>
-        <w:t>phù hợp cho việc thao tác trên điện thoại di động thay vì giao diện website hiện tại</w:t>
-      </w:r>
-      <w:r>
-        <w:rPr>
-          <w:color w:val="000000"/>
-        </w:rPr>
-        <w:t>.</w:t>
+        <w:t>phù hợp cho việc thao tác trên điện thoại di động thay vì giao diện website hiện tại.</w:t>
       </w:r>
     </w:p>
     <w:p>
@@ -7093,22 +7098,7 @@
         </w:numPr>
       </w:pPr>
       <w:r>
-        <w:t xml:space="preserve">Xây dựng app mobile cho sinh viên </w:t>
-      </w:r>
-      <w:r>
-        <w:t>thực hành phát triển Mobile App</w:t>
-      </w:r>
-      <w:r>
-        <w:t xml:space="preserve"> (phát triển theo đúng các quy trình hệ thống của </w:t>
-      </w:r>
-      <w:r>
-        <w:t>một app</w:t>
-      </w:r>
-      <w:r>
-        <w:t xml:space="preserve"> đang vận hành)</w:t>
-      </w:r>
-      <w:r>
-        <w:t>.</w:t>
+        <w:t>Xây dựng app mobile cho sinh viên thực hành phát triển Mobile App (phát triển theo đúng các quy trình hệ thống của một app đang vận hành).</w:t>
       </w:r>
       <w:r>
         <w:t xml:space="preserve"> </w:t>
@@ -7126,6 +7116,7 @@
       </w:pPr>
       <w:bookmarkStart w:id="7" w:name="_Toc153578113"/>
       <w:r>
+        <w:lastRenderedPageBreak/>
         <w:t>Ứng dụng Shopee</w:t>
       </w:r>
       <w:r>
@@ -7142,6 +7133,9 @@
         <w:jc w:val="center"/>
       </w:pPr>
       <w:r>
+        <w:rPr>
+          <w:noProof/>
+        </w:rPr>
         <w:drawing>
           <wp:inline distT="0" distB="0" distL="0" distR="0" wp14:anchorId="0E9013D8" wp14:editId="6054BB77">
             <wp:extent cx="4213860" cy="3852568"/>
@@ -7186,24 +7180,14 @@
       <w:r>
         <w:t xml:space="preserve">Hình 1. </w:t>
       </w:r>
-      <w:r>
-        <w:fldChar w:fldCharType="begin"/>
-      </w:r>
-      <w:r>
-        <w:instrText xml:space="preserve"> SEQ Hình_1. \* ARABIC </w:instrText>
-      </w:r>
-      <w:r>
-        <w:fldChar w:fldCharType="separate"/>
-      </w:r>
-      <w:r>
-        <w:rPr>
-          <w:noProof/>
-        </w:rPr>
-        <w:t>1</w:t>
-      </w:r>
-      <w:r>
-        <w:fldChar w:fldCharType="end"/>
-      </w:r>
+      <w:fldSimple w:instr=" SEQ Hình_1. \* ARABIC ">
+        <w:r>
+          <w:rPr>
+            <w:noProof/>
+          </w:rPr>
+          <w:t>1</w:t>
+        </w:r>
+      </w:fldSimple>
       <w:r>
         <w:t xml:space="preserve">. </w:t>
       </w:r>
@@ -7219,10 +7203,7 @@
         <w:t xml:space="preserve">ShopeeFood là </w:t>
       </w:r>
       <w:r>
-        <w:t>là ứng dụng đặt đồ ăn không chỉ đa dạng món mà còn có nhiều ưu đãi hấp dẫn,</w:t>
-      </w:r>
-      <w:r>
-        <w:t xml:space="preserve"> hỗ trợ </w:t>
+        <w:t xml:space="preserve">là ứng dụng đặt đồ ăn không chỉ đa dạng món mà còn có nhiều ưu đãi hấp dẫn, hỗ trợ </w:t>
       </w:r>
       <w:r>
         <w:t>khách hàn</w:t>
@@ -7336,6 +7317,7 @@
       </w:pPr>
       <w:bookmarkStart w:id="8" w:name="_Toc153578114"/>
       <w:r>
+        <w:lastRenderedPageBreak/>
         <w:t>Ứng dụng Grab</w:t>
       </w:r>
       <w:bookmarkEnd w:id="8"/>
@@ -7346,6 +7328,9 @@
         <w:jc w:val="center"/>
       </w:pPr>
       <w:r>
+        <w:rPr>
+          <w:noProof/>
+        </w:rPr>
         <w:drawing>
           <wp:inline distT="0" distB="0" distL="0" distR="0" wp14:anchorId="431C45CD" wp14:editId="2FAA9366">
             <wp:extent cx="3772195" cy="3718560"/>
@@ -7390,24 +7375,14 @@
       <w:r>
         <w:t xml:space="preserve">Hình 1. </w:t>
       </w:r>
-      <w:r>
-        <w:fldChar w:fldCharType="begin"/>
-      </w:r>
-      <w:r>
-        <w:instrText xml:space="preserve"> SEQ Hình_1. \* ARABIC </w:instrText>
-      </w:r>
-      <w:r>
-        <w:fldChar w:fldCharType="separate"/>
-      </w:r>
-      <w:r>
-        <w:rPr>
-          <w:noProof/>
-        </w:rPr>
-        <w:t>2</w:t>
-      </w:r>
-      <w:r>
-        <w:fldChar w:fldCharType="end"/>
-      </w:r>
+      <w:fldSimple w:instr=" SEQ Hình_1. \* ARABIC ">
+        <w:r>
+          <w:rPr>
+            <w:noProof/>
+          </w:rPr>
+          <w:t>2</w:t>
+        </w:r>
+      </w:fldSimple>
       <w:r>
         <w:t>. Ứng dụng Grab</w:t>
       </w:r>
@@ -7434,16 +7409,11 @@
     </w:p>
     <w:p>
       <w:r>
-        <w:t xml:space="preserve">Về cơ bản Grab đều có những chức năng giống so với </w:t>
-      </w:r>
-      <w:proofErr w:type="gramStart"/>
-      <w:r>
-        <w:t>ShopeeFoo</w:t>
+        <w:t>Về cơ bản Grab đều có những chức năng giống so với ShopeeFoo</w:t>
       </w:r>
       <w:r>
         <w:t>d</w:t>
       </w:r>
-      <w:proofErr w:type="gramEnd"/>
     </w:p>
     <w:p/>
     <w:p/>
@@ -7457,6 +7427,7 @@
       </w:pPr>
       <w:bookmarkStart w:id="9" w:name="_Toc153578115"/>
       <w:r>
+        <w:lastRenderedPageBreak/>
         <w:t>CƠ SỞ LÝ THUYẾT</w:t>
       </w:r>
       <w:bookmarkEnd w:id="9"/>
@@ -7486,10 +7457,7 @@
         <w:ind w:firstLine="567"/>
       </w:pPr>
       <w:r>
-        <w:t xml:space="preserve">Mobile app là một chương trình ứng dụng dành riêng cho thiết bị di động như tablet hay smartphone cho phép người dùng có thể sử dụng để truy cập vào nội dung mà bạn mong muốn ngay trên thiết bị điện thoại di động đó. Những nhà lập trình mobile app sẽ biến nó trở thành một không gian lớn được thu nhỏ để người dùng có thể giải trí, xem tin tức, mua </w:t>
-      </w:r>
-      <w:r>
-        <w:t>sắm, ...</w:t>
+        <w:t>Mobile app là một chương trình ứng dụng dành riêng cho thiết bị di động như tablet hay smartphone cho phép người dùng có thể sử dụng để truy cập vào nội dung mà bạn mong muốn ngay trên thiết bị điện thoại di động đó. Những nhà lập trình mobile app sẽ biến nó trở thành một không gian lớn được thu nhỏ để người dùng có thể giải trí, xem tin tức, mua sắm, ...</w:t>
       </w:r>
     </w:p>
     <w:p>
@@ -7593,6 +7561,7 @@
         <w:pStyle w:val="Heading4"/>
       </w:pPr>
       <w:r>
+        <w:lastRenderedPageBreak/>
         <w:t>Nhược điểm</w:t>
       </w:r>
     </w:p>
@@ -7629,15 +7598,7 @@
         </w:numPr>
       </w:pPr>
       <w:r>
-        <w:t xml:space="preserve">Mobile App chỉ tương thích với nền tảng phù hợp như: Android, iOS, </w:t>
-      </w:r>
-      <w:proofErr w:type="gramStart"/>
-      <w:r>
-        <w:t>Windows,...</w:t>
-      </w:r>
-      <w:proofErr w:type="gramEnd"/>
-      <w:r>
-        <w:t xml:space="preserve"> Mỗi một nền tảng sẽ tương thích với một phiên bản riêng. </w:t>
+        <w:t xml:space="preserve">Mobile App chỉ tương thích với nền tảng phù hợp như: Android, iOS, Windows,... Mỗi một nền tảng sẽ tương thích với một phiên bản riêng. </w:t>
       </w:r>
     </w:p>
     <w:p>
@@ -7670,16 +7631,7 @@
     </w:p>
     <w:p>
       <w:r>
-        <w:t>N</w:t>
-      </w:r>
-      <w:r>
-        <w:t xml:space="preserve">hững lợi ích mà mobile app mang lại cho doanh nghiệp </w:t>
-      </w:r>
-      <w:r>
-        <w:t>bao gồm có những lợi ích</w:t>
-      </w:r>
-      <w:r>
-        <w:t xml:space="preserve"> sau đây: </w:t>
+        <w:t xml:space="preserve">Những lợi ích mà mobile app mang lại cho doanh nghiệp bao gồm có những lợi ích sau đây: </w:t>
       </w:r>
     </w:p>
     <w:p>
@@ -7755,7 +7707,11 @@
         <w:t>Gia tăng trải nghiệm cho khách hàng:</w:t>
       </w:r>
       <w:r>
-        <w:t xml:space="preserve"> Mobile app mang đến cho khách hàng những trải nghiệm khác biệt mà không một mobile web hay bất kì công cụ nào khác có thể có được. Ngoài ra, các thiết bị smartphone mang tính cá nhân sẽ gần gũi hơn với khách hàng so với các thiết bị khác. Điều này giúp doanh nghiệp có thể dễ dàng gia tăng trải nghiệm cho khách hàng của mình.</w:t>
+        <w:t xml:space="preserve"> Mobile app mang đến cho khách hàng những trải nghiệm khác biệt mà không một mobile web hay bất kì công cụ nào khác có thể có được. Ngoài ra, các thiết bị smartphone mang tính cá nhân sẽ gần gũi hơn với khách hàng so với các thiết bị khác. Điều </w:t>
+      </w:r>
+      <w:r>
+        <w:lastRenderedPageBreak/>
+        <w:t>này giúp doanh nghiệp có thể dễ dàng gia tăng trải nghiệm cho khách hàng của mình.</w:t>
       </w:r>
     </w:p>
     <w:p>
@@ -7893,6 +7849,7 @@
         </w:numPr>
       </w:pPr>
       <w:r>
+        <w:lastRenderedPageBreak/>
         <w:t>Expressive and Flexible UI: Có rất nhiều các thành phần để xây dựng giao diện của Flutter vô cùng đẹp mắt theo phong cách Material Design và Cupertino, hỗ trợ nhiều các APIs chuyển động, smooth scrolling...</w:t>
       </w:r>
     </w:p>
@@ -7991,6 +7948,7 @@
         <w:pStyle w:val="Heading4"/>
       </w:pPr>
       <w:r>
+        <w:lastRenderedPageBreak/>
         <w:t>Nhược điểm</w:t>
       </w:r>
     </w:p>
@@ -8094,7 +8052,11 @@
         <w:ind w:firstLine="567"/>
       </w:pPr>
       <w:r>
-        <w:t>Dart, là một ngôn ngữ lập trình đa mục đích mã nguồn mở, đã được đặt nền móng bởi Google. Đây là một khía cạnh của ngôn ngữ lập trình hướng đối tượng, đặc trưng bởi cú pháp kiểu C. Tinh thần lập trình hướng đối tượng thể hiện qua việc hỗ trợ giao diện và lớp, mở ra khả năng sáng tạo không giới hạn khi đặt lên bàn cân với những ngôn ngữ khác. Sự đa dạng của Dart thể hiện thông qua khả năng phát triển ứng dụng web, di động, máy chủ và máy tính để bàn.</w:t>
+        <w:t xml:space="preserve">Dart, là một ngôn ngữ lập trình đa mục đích mã nguồn mở, đã được đặt nền móng bởi Google. Đây là một khía cạnh của ngôn ngữ lập trình hướng đối tượng, đặc trưng bởi cú pháp kiểu C. Tinh thần lập trình hướng đối tượng thể hiện qua việc hỗ trợ giao diện và lớp, mở ra khả năng sáng tạo không giới hạn khi đặt lên bàn cân với những ngôn ngữ khác. Sự đa dạng của Dart thể hiện </w:t>
+      </w:r>
+      <w:r>
+        <w:lastRenderedPageBreak/>
+        <w:t>thông qua khả năng phát triển ứng dụng web, di động, máy chủ và máy tính để bàn.</w:t>
       </w:r>
     </w:p>
     <w:p>
@@ -8165,10 +8127,7 @@
         </w:numPr>
       </w:pPr>
       <w:r>
-        <w:t>Có thể thích ứng nhanh chóng với các quy trình công việc có sự thay đổi</w:t>
-      </w:r>
-      <w:r>
-        <w:t>.</w:t>
+        <w:t>Có thể thích ứng nhanh chóng với các quy trình công việc có sự thay đổi.</w:t>
       </w:r>
     </w:p>
     <w:p>
@@ -8286,6 +8245,9 @@
         <w:jc w:val="center"/>
       </w:pPr>
       <w:r>
+        <w:rPr>
+          <w:noProof/>
+        </w:rPr>
         <w:drawing>
           <wp:inline distT="0" distB="0" distL="0" distR="0" wp14:anchorId="08E82075" wp14:editId="05F90E02">
             <wp:extent cx="4754880" cy="3185471"/>
@@ -8330,24 +8292,14 @@
       <w:r>
         <w:t>Hình 3.</w:t>
       </w:r>
-      <w:r>
-        <w:fldChar w:fldCharType="begin"/>
-      </w:r>
-      <w:r>
-        <w:instrText xml:space="preserve"> SEQ Hình_3. \* ARABIC </w:instrText>
-      </w:r>
-      <w:r>
-        <w:fldChar w:fldCharType="separate"/>
-      </w:r>
-      <w:r>
-        <w:rPr>
-          <w:noProof/>
-        </w:rPr>
-        <w:t>1</w:t>
-      </w:r>
-      <w:r>
-        <w:fldChar w:fldCharType="end"/>
-      </w:r>
+      <w:fldSimple w:instr=" SEQ Hình_3. \* ARABIC ">
+        <w:r>
+          <w:rPr>
+            <w:noProof/>
+          </w:rPr>
+          <w:t>1</w:t>
+        </w:r>
+      </w:fldSimple>
       <w:r>
         <w:t xml:space="preserve">. </w:t>
       </w:r>
@@ -8360,22 +8312,7 @@
         <w:ind w:firstLine="567"/>
       </w:pPr>
       <w:r>
-        <w:t xml:space="preserve">Trong mô hình trên, nhóm chúng em khoanh vùng phạm vi đồ án bao gồm đối tượng là </w:t>
-      </w:r>
-      <w:r>
-        <w:t>khách hàng</w:t>
-      </w:r>
-      <w:r>
-        <w:t xml:space="preserve"> và các chức năng </w:t>
-      </w:r>
-      <w:r>
-        <w:t>khách hàng</w:t>
-      </w:r>
-      <w:r>
-        <w:t xml:space="preserve"> thực hiện được</w:t>
-      </w:r>
-      <w:r>
-        <w:t>.</w:t>
+        <w:t>Trong mô hình trên, nhóm chúng em khoanh vùng phạm vi đồ án bao gồm đối tượng là khách hàng và các chức năng khách hàng thực hiện được.</w:t>
       </w:r>
     </w:p>
     <w:p>
@@ -8384,6 +8321,7 @@
       </w:pPr>
       <w:bookmarkStart w:id="25" w:name="_Toc153578131"/>
       <w:r>
+        <w:lastRenderedPageBreak/>
         <w:t>Tổng quát các đối tượng có trong hệ thống</w:t>
       </w:r>
       <w:bookmarkEnd w:id="25"/>
@@ -8717,19 +8655,7 @@
     </w:tbl>
     <w:p>
       <w:r>
-        <w:t>Trong các đối tượng trên, đối tượng trực tiếp tham gia hệ thống trong đồ án của chúng em là “</w:t>
-      </w:r>
-      <w:r>
-        <w:t>Khách hàng</w:t>
-      </w:r>
-      <w:r>
-        <w:t>”</w:t>
-      </w:r>
-      <w:r>
-        <w:t>.</w:t>
-      </w:r>
-      <w:r>
-        <w:t xml:space="preserve"> </w:t>
+        <w:t xml:space="preserve">Trong các đối tượng trên, đối tượng trực tiếp tham gia hệ thống trong đồ án của chúng em là “Khách hàng”. </w:t>
       </w:r>
     </w:p>
     <w:p>
@@ -8738,6 +8664,7 @@
       </w:pPr>
       <w:bookmarkStart w:id="26" w:name="_Toc153578132"/>
       <w:r>
+        <w:lastRenderedPageBreak/>
         <w:t>Yêu cầu chức năng người dùng</w:t>
       </w:r>
       <w:bookmarkEnd w:id="26"/>
@@ -8862,24 +8789,14 @@
                             <w:r>
                               <w:t>Hình 3.</w:t>
                             </w:r>
-                            <w:r>
-                              <w:fldChar w:fldCharType="begin"/>
-                            </w:r>
-                            <w:r>
-                              <w:instrText xml:space="preserve"> SEQ Hình_3. \* ARABIC </w:instrText>
-                            </w:r>
-                            <w:r>
-                              <w:fldChar w:fldCharType="separate"/>
-                            </w:r>
-                            <w:r>
-                              <w:rPr>
-                                <w:noProof/>
-                              </w:rPr>
-                              <w:t>2</w:t>
-                            </w:r>
-                            <w:r>
-                              <w:fldChar w:fldCharType="end"/>
-                            </w:r>
+                            <w:fldSimple w:instr=" SEQ Hình_3. \* ARABIC ">
+                              <w:r>
+                                <w:rPr>
+                                  <w:noProof/>
+                                </w:rPr>
+                                <w:t>2</w:t>
+                              </w:r>
+                            </w:fldSimple>
                             <w:r>
                               <w:t xml:space="preserve">. </w:t>
                             </w:r>
@@ -8903,7 +8820,7 @@
           </mc:Choice>
           <mc:Fallback>
             <w:pict>
-              <v:shape w14:anchorId="016EF5CB" id="_x0000_s1031" type="#_x0000_t202" style="position:absolute;left:0;text-align:left;margin-left:-57.7pt;margin-top:336.45pt;width:540.6pt;height:.05pt;z-index:251671552;visibility:visible;mso-wrap-style:square;mso-wrap-distance-left:9pt;mso-wrap-distance-top:0;mso-wrap-distance-right:9pt;mso-wrap-distance-bottom:0;mso-position-horizontal:absolute;mso-position-horizontal-relative:text;mso-position-vertical:absolute;mso-position-vertical-relative:text;v-text-anchor:top" o:gfxdata="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" stroked="f">
+              <v:shape w14:anchorId="016EF5CB" id="_x0000_s1031" type="#_x0000_t202" style="position:absolute;left:0;text-align:left;margin-left:-57.7pt;margin-top:336.45pt;width:540.6pt;height:.05pt;z-index:251671552;visibility:visible;mso-wrap-style:square;mso-wrap-distance-left:9pt;mso-wrap-distance-top:0;mso-wrap-distance-right:9pt;mso-wrap-distance-bottom:0;mso-position-horizontal:absolute;mso-position-horizontal-relative:text;mso-position-vertical:absolute;mso-position-vertical-relative:text;v-text-anchor:top" o:gfxdata="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" stroked="f">
                 <v:textbox style="mso-fit-shape-to-text:t" inset="0,0,0,0">
                   <w:txbxContent>
                     <w:p>
@@ -8919,24 +8836,14 @@
                       <w:r>
                         <w:t>Hình 3.</w:t>
                       </w:r>
-                      <w:r>
-                        <w:fldChar w:fldCharType="begin"/>
-                      </w:r>
-                      <w:r>
-                        <w:instrText xml:space="preserve"> SEQ Hình_3. \* ARABIC </w:instrText>
-                      </w:r>
-                      <w:r>
-                        <w:fldChar w:fldCharType="separate"/>
-                      </w:r>
-                      <w:r>
-                        <w:rPr>
-                          <w:noProof/>
-                        </w:rPr>
-                        <w:t>2</w:t>
-                      </w:r>
-                      <w:r>
-                        <w:fldChar w:fldCharType="end"/>
-                      </w:r>
+                      <w:fldSimple w:instr=" SEQ Hình_3. \* ARABIC ">
+                        <w:r>
+                          <w:rPr>
+                            <w:noProof/>
+                          </w:rPr>
+                          <w:t>2</w:t>
+                        </w:r>
+                      </w:fldSimple>
                       <w:r>
                         <w:t xml:space="preserve">. </w:t>
                       </w:r>
@@ -9027,24 +8934,14 @@
                             <w:r>
                               <w:t>Hình 3.</w:t>
                             </w:r>
-                            <w:r>
-                              <w:fldChar w:fldCharType="begin"/>
-                            </w:r>
-                            <w:r>
-                              <w:instrText xml:space="preserve"> SEQ Hình_3. \* ARABIC </w:instrText>
-                            </w:r>
-                            <w:r>
-                              <w:fldChar w:fldCharType="separate"/>
-                            </w:r>
-                            <w:r>
-                              <w:rPr>
-                                <w:noProof/>
-                              </w:rPr>
-                              <w:t>3</w:t>
-                            </w:r>
-                            <w:r>
-                              <w:fldChar w:fldCharType="end"/>
-                            </w:r>
+                            <w:fldSimple w:instr=" SEQ Hình_3. \* ARABIC ">
+                              <w:r>
+                                <w:rPr>
+                                  <w:noProof/>
+                                </w:rPr>
+                                <w:t>3</w:t>
+                              </w:r>
+                            </w:fldSimple>
                             <w:r>
                               <w:t>. Biểu đồ Usecase chức năng Tìm kiếm</w:t>
                             </w:r>
@@ -9065,7 +8962,7 @@
           </mc:Choice>
           <mc:Fallback>
             <w:pict>
-              <v:shape w14:anchorId="7048DCFE" id="_x0000_s1032" type="#_x0000_t202" style="position:absolute;margin-left:21.25pt;margin-top:167.55pt;width:410.3pt;height:.05pt;z-index:251675648;visibility:visible;mso-wrap-style:square;mso-wrap-distance-left:9pt;mso-wrap-distance-top:0;mso-wrap-distance-right:9pt;mso-wrap-distance-bottom:0;mso-position-horizontal:absolute;mso-position-horizontal-relative:text;mso-position-vertical:absolute;mso-position-vertical-relative:text;v-text-anchor:top" o:gfxdata="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" stroked="f">
+              <v:shape w14:anchorId="7048DCFE" id="_x0000_s1032" type="#_x0000_t202" style="position:absolute;margin-left:21.25pt;margin-top:167.55pt;width:410.3pt;height:.05pt;z-index:251675648;visibility:visible;mso-wrap-style:square;mso-wrap-distance-left:9pt;mso-wrap-distance-top:0;mso-wrap-distance-right:9pt;mso-wrap-distance-bottom:0;mso-position-horizontal:absolute;mso-position-horizontal-relative:text;mso-position-vertical:absolute;mso-position-vertical-relative:text;v-text-anchor:top" o:gfxdata="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" stroked="f">
                 <v:textbox style="mso-fit-shape-to-text:t" inset="0,0,0,0">
                   <w:txbxContent>
                     <w:p>
@@ -9080,24 +8977,14 @@
                       <w:r>
                         <w:t>Hình 3.</w:t>
                       </w:r>
-                      <w:r>
-                        <w:fldChar w:fldCharType="begin"/>
-                      </w:r>
-                      <w:r>
-                        <w:instrText xml:space="preserve"> SEQ Hình_3. \* ARABIC </w:instrText>
-                      </w:r>
-                      <w:r>
-                        <w:fldChar w:fldCharType="separate"/>
-                      </w:r>
-                      <w:r>
-                        <w:rPr>
-                          <w:noProof/>
-                        </w:rPr>
-                        <w:t>3</w:t>
-                      </w:r>
-                      <w:r>
-                        <w:fldChar w:fldCharType="end"/>
-                      </w:r>
+                      <w:fldSimple w:instr=" SEQ Hình_3. \* ARABIC ">
+                        <w:r>
+                          <w:rPr>
+                            <w:noProof/>
+                          </w:rPr>
+                          <w:t>3</w:t>
+                        </w:r>
+                      </w:fldSimple>
                       <w:r>
                         <w:t>. Biểu đồ Usecase chức năng Tìm kiếm</w:t>
                       </w:r>
@@ -9172,6 +9059,7 @@
       </w:pPr>
       <w:bookmarkStart w:id="29" w:name="_Toc153578135"/>
       <w:r>
+        <w:lastRenderedPageBreak/>
         <w:t>Chức n</w:t>
       </w:r>
       <w:r>
@@ -9241,32 +9129,16 @@
       <w:r>
         <w:t>Hình 3.</w:t>
       </w:r>
-      <w:r>
-        <w:fldChar w:fldCharType="begin"/>
-      </w:r>
-      <w:r>
-        <w:instrText xml:space="preserve"> SEQ Hình_3. \* ARABIC </w:instrText>
-      </w:r>
-      <w:r>
-        <w:fldChar w:fldCharType="separate"/>
-      </w:r>
-      <w:r>
-        <w:rPr>
-          <w:noProof/>
-        </w:rPr>
-        <w:t>4</w:t>
-      </w:r>
-      <w:r>
-        <w:fldChar w:fldCharType="end"/>
-      </w:r>
-      <w:r>
-        <w:t xml:space="preserve">. Biểu </w:t>
-      </w:r>
-      <w:r>
-        <w:t xml:space="preserve">đồ Usecase chức năng </w:t>
-      </w:r>
-      <w:r>
-        <w:t>Quản lý tài khoản</w:t>
+      <w:fldSimple w:instr=" SEQ Hình_3. \* ARABIC ">
+        <w:r>
+          <w:rPr>
+            <w:noProof/>
+          </w:rPr>
+          <w:t>4</w:t>
+        </w:r>
+      </w:fldSimple>
+      <w:r>
+        <w:t>. Biểu đồ Usecase chức năng Quản lý tài khoản</w:t>
       </w:r>
     </w:p>
     <w:p>
@@ -9341,32 +9213,16 @@
       <w:r>
         <w:t>Hình 3.</w:t>
       </w:r>
-      <w:r>
-        <w:fldChar w:fldCharType="begin"/>
-      </w:r>
-      <w:r>
-        <w:instrText xml:space="preserve"> SEQ Hình_3. \* ARABIC </w:instrText>
-      </w:r>
-      <w:r>
-        <w:fldChar w:fldCharType="separate"/>
-      </w:r>
-      <w:r>
-        <w:rPr>
-          <w:noProof/>
-        </w:rPr>
-        <w:t>5</w:t>
-      </w:r>
-      <w:r>
-        <w:fldChar w:fldCharType="end"/>
-      </w:r>
-      <w:r>
-        <w:t xml:space="preserve">. Biểu </w:t>
-      </w:r>
-      <w:r>
-        <w:t xml:space="preserve">đồ Usecase chức năng </w:t>
-      </w:r>
-      <w:r>
-        <w:t>Đặt đồ ăn</w:t>
+      <w:fldSimple w:instr=" SEQ Hình_3. \* ARABIC ">
+        <w:r>
+          <w:rPr>
+            <w:noProof/>
+          </w:rPr>
+          <w:t>5</w:t>
+        </w:r>
+      </w:fldSimple>
+      <w:r>
+        <w:t>. Biểu đồ Usecase chức năng Đặt đồ ăn</w:t>
       </w:r>
     </w:p>
     <w:p/>
@@ -9417,7 +9273,7 @@
           <w14:ligatures w14:val="standardContextual"/>
         </w:rPr>
         <w:drawing>
-          <wp:inline distT="0" distB="0" distL="0" distR="0" wp14:anchorId="7AD688E4" wp14:editId="24B452A0">
+          <wp:inline distT="0" distB="0" distL="0" distR="0" wp14:anchorId="7AD688E4" wp14:editId="41C408D8">
             <wp:extent cx="1468120" cy="2491394"/>
             <wp:effectExtent l="0" t="0" r="0" b="4445"/>
             <wp:docPr id="429095516" name="Picture 12"/>
@@ -9473,24 +9329,14 @@
       <w:r>
         <w:t>Hình 4.</w:t>
       </w:r>
-      <w:r>
-        <w:fldChar w:fldCharType="begin"/>
-      </w:r>
-      <w:r>
-        <w:instrText xml:space="preserve"> SEQ Hình_4. \* ARABIC </w:instrText>
-      </w:r>
-      <w:r>
-        <w:fldChar w:fldCharType="separate"/>
-      </w:r>
-      <w:r>
-        <w:rPr>
-          <w:noProof/>
-        </w:rPr>
-        <w:t>1</w:t>
-      </w:r>
-      <w:r>
-        <w:fldChar w:fldCharType="end"/>
-      </w:r>
+      <w:fldSimple w:instr=" SEQ Hình_4. \* ARABIC ">
+        <w:r>
+          <w:rPr>
+            <w:noProof/>
+          </w:rPr>
+          <w:t>1</w:t>
+        </w:r>
+      </w:fldSimple>
       <w:r>
         <w:t>. Màn hình mở đầu</w:t>
       </w:r>
@@ -9578,47 +9424,40 @@
       <w:r>
         <w:t>Hình 4.</w:t>
       </w:r>
-      <w:r>
-        <w:fldChar w:fldCharType="begin"/>
-      </w:r>
-      <w:r>
-        <w:instrText xml:space="preserve"> SEQ Hình_4. \* ARABIC </w:instrText>
-      </w:r>
-      <w:r>
-        <w:fldChar w:fldCharType="separate"/>
-      </w:r>
+      <w:fldSimple w:instr=" SEQ Hình_4. \* ARABIC ">
+        <w:r>
+          <w:rPr>
+            <w:noProof/>
+          </w:rPr>
+          <w:t>2</w:t>
+        </w:r>
+      </w:fldSimple>
+      <w:r>
+        <w:t>. Màn hình đăng nhập</w:t>
+      </w:r>
+    </w:p>
+    <w:p>
+      <w:pPr>
+        <w:pStyle w:val="Heading2"/>
+      </w:pPr>
+      <w:bookmarkStart w:id="34" w:name="_Toc153578140"/>
+      <w:r>
+        <w:t xml:space="preserve">Màn hình </w:t>
+      </w:r>
+      <w:r>
+        <w:t>Bottom Bar</w:t>
+      </w:r>
+      <w:bookmarkEnd w:id="34"/>
+    </w:p>
+    <w:p>
+      <w:pPr>
+        <w:keepNext/>
+        <w:jc w:val="center"/>
+      </w:pPr>
       <w:r>
         <w:rPr>
           <w:noProof/>
         </w:rPr>
-        <w:t>2</w:t>
-      </w:r>
-      <w:r>
-        <w:fldChar w:fldCharType="end"/>
-      </w:r>
-      <w:r>
-        <w:t>. Màn hình đăng nhập</w:t>
-      </w:r>
-    </w:p>
-    <w:p>
-      <w:pPr>
-        <w:pStyle w:val="Heading2"/>
-      </w:pPr>
-      <w:bookmarkStart w:id="34" w:name="_Toc153578140"/>
-      <w:r>
-        <w:t xml:space="preserve">Màn hình </w:t>
-      </w:r>
-      <w:r>
-        <w:t>Bottom Bar</w:t>
-      </w:r>
-      <w:bookmarkEnd w:id="34"/>
-    </w:p>
-    <w:p>
-      <w:pPr>
-        <w:keepNext/>
-        <w:jc w:val="center"/>
-      </w:pPr>
-      <w:r>
         <w:drawing>
           <wp:inline distT="0" distB="0" distL="0" distR="0" wp14:anchorId="4F55DB90" wp14:editId="2BD50BC4">
             <wp:extent cx="3477110" cy="495369"/>
@@ -9663,24 +9502,14 @@
       <w:r>
         <w:t>Hình 4.</w:t>
       </w:r>
-      <w:r>
-        <w:fldChar w:fldCharType="begin"/>
-      </w:r>
-      <w:r>
-        <w:instrText xml:space="preserve"> SEQ Hình_4. \* ARABIC </w:instrText>
-      </w:r>
-      <w:r>
-        <w:fldChar w:fldCharType="separate"/>
-      </w:r>
-      <w:r>
-        <w:rPr>
-          <w:noProof/>
-        </w:rPr>
-        <w:t>3</w:t>
-      </w:r>
-      <w:r>
-        <w:fldChar w:fldCharType="end"/>
-      </w:r>
+      <w:fldSimple w:instr=" SEQ Hình_4. \* ARABIC ">
+        <w:r>
+          <w:rPr>
+            <w:noProof/>
+          </w:rPr>
+          <w:t>3</w:t>
+        </w:r>
+      </w:fldSimple>
       <w:r>
         <w:t>. Màn hình Bottom Bar</w:t>
       </w:r>
@@ -9691,6 +9520,7 @@
       </w:pPr>
       <w:bookmarkStart w:id="35" w:name="_Toc153578141"/>
       <w:r>
+        <w:lastRenderedPageBreak/>
         <w:t>Màn hình</w:t>
       </w:r>
       <w:r>
@@ -9785,24 +9615,14 @@
       <w:r>
         <w:t>Hình 4.</w:t>
       </w:r>
-      <w:r>
-        <w:fldChar w:fldCharType="begin"/>
-      </w:r>
-      <w:r>
-        <w:instrText xml:space="preserve"> SEQ Hình_4. \* ARABIC </w:instrText>
-      </w:r>
-      <w:r>
-        <w:fldChar w:fldCharType="separate"/>
-      </w:r>
-      <w:r>
-        <w:rPr>
-          <w:noProof/>
-        </w:rPr>
-        <w:t>4</w:t>
-      </w:r>
-      <w:r>
-        <w:fldChar w:fldCharType="end"/>
-      </w:r>
+      <w:fldSimple w:instr=" SEQ Hình_4. \* ARABIC ">
+        <w:r>
+          <w:rPr>
+            <w:noProof/>
+          </w:rPr>
+          <w:t>4</w:t>
+        </w:r>
+      </w:fldSimple>
       <w:r>
         <w:t>. Màn hình đăng ký</w:t>
       </w:r>
@@ -9887,47 +9707,41 @@
       <w:r>
         <w:t>Hình 4.</w:t>
       </w:r>
-      <w:r>
-        <w:fldChar w:fldCharType="begin"/>
-      </w:r>
-      <w:r>
-        <w:instrText xml:space="preserve"> SEQ Hình_4. \* ARABIC </w:instrText>
-      </w:r>
-      <w:r>
-        <w:fldChar w:fldCharType="separate"/>
-      </w:r>
+      <w:fldSimple w:instr=" SEQ Hình_4. \* ARABIC ">
+        <w:r>
+          <w:rPr>
+            <w:noProof/>
+          </w:rPr>
+          <w:t>5</w:t>
+        </w:r>
+      </w:fldSimple>
+      <w:r>
+        <w:t>. Màn hình Tìm kiếm</w:t>
+      </w:r>
+    </w:p>
+    <w:p>
+      <w:pPr>
+        <w:pStyle w:val="Heading2"/>
+      </w:pPr>
+      <w:bookmarkStart w:id="40" w:name="_Toc153578144"/>
+      <w:r>
+        <w:lastRenderedPageBreak/>
+        <w:t xml:space="preserve">Màn hình </w:t>
+      </w:r>
+      <w:r>
+        <w:t>Kết quả tìm kiếm</w:t>
+      </w:r>
+      <w:bookmarkEnd w:id="40"/>
+    </w:p>
+    <w:p>
+      <w:pPr>
+        <w:keepNext/>
+        <w:jc w:val="center"/>
+      </w:pPr>
       <w:r>
         <w:rPr>
           <w:noProof/>
         </w:rPr>
-        <w:t>5</w:t>
-      </w:r>
-      <w:r>
-        <w:fldChar w:fldCharType="end"/>
-      </w:r>
-      <w:r>
-        <w:t>. Màn hình Tìm kiếm</w:t>
-      </w:r>
-    </w:p>
-    <w:p>
-      <w:pPr>
-        <w:pStyle w:val="Heading2"/>
-      </w:pPr>
-      <w:bookmarkStart w:id="40" w:name="_Toc153578144"/>
-      <w:r>
-        <w:t xml:space="preserve">Màn hình </w:t>
-      </w:r>
-      <w:r>
-        <w:t>Kết quả tìm kiếm</w:t>
-      </w:r>
-      <w:bookmarkEnd w:id="40"/>
-    </w:p>
-    <w:p>
-      <w:pPr>
-        <w:keepNext/>
-        <w:jc w:val="center"/>
-      </w:pPr>
-      <w:r>
         <w:drawing>
           <wp:inline distT="0" distB="0" distL="0" distR="0" wp14:anchorId="7943E58F" wp14:editId="3CCA87C6">
             <wp:extent cx="2112010" cy="3573585"/>
@@ -9979,47 +9793,40 @@
       <w:r>
         <w:t>Hình 4.</w:t>
       </w:r>
-      <w:r>
-        <w:fldChar w:fldCharType="begin"/>
-      </w:r>
-      <w:r>
-        <w:instrText xml:space="preserve"> SEQ Hình_4. \* ARABIC </w:instrText>
-      </w:r>
-      <w:r>
-        <w:fldChar w:fldCharType="separate"/>
+      <w:fldSimple w:instr=" SEQ Hình_4. \* ARABIC ">
+        <w:r>
+          <w:rPr>
+            <w:noProof/>
+          </w:rPr>
+          <w:t>6</w:t>
+        </w:r>
+      </w:fldSimple>
+      <w:r>
+        <w:t>. Màn hình Kết quả tìm kiếm</w:t>
+      </w:r>
+    </w:p>
+    <w:p>
+      <w:pPr>
+        <w:pStyle w:val="Heading2"/>
+      </w:pPr>
+      <w:bookmarkStart w:id="41" w:name="_Toc153578145"/>
+      <w:r>
+        <w:t>Màn hình Danh sách tìm kiếm</w:t>
+      </w:r>
+      <w:bookmarkEnd w:id="41"/>
+    </w:p>
+    <w:p>
+      <w:pPr>
+        <w:keepNext/>
+        <w:jc w:val="center"/>
+      </w:pPr>
+      <w:r>
+        <w:t xml:space="preserve"> </w:t>
       </w:r>
       <w:r>
         <w:rPr>
           <w:noProof/>
         </w:rPr>
-        <w:t>6</w:t>
-      </w:r>
-      <w:r>
-        <w:fldChar w:fldCharType="end"/>
-      </w:r>
-      <w:r>
-        <w:t>. Màn hình Kết quả tìm kiếm</w:t>
-      </w:r>
-    </w:p>
-    <w:p>
-      <w:pPr>
-        <w:pStyle w:val="Heading2"/>
-      </w:pPr>
-      <w:bookmarkStart w:id="41" w:name="_Toc153578145"/>
-      <w:r>
-        <w:t>Màn hình Danh sách tìm kiếm</w:t>
-      </w:r>
-      <w:bookmarkEnd w:id="41"/>
-    </w:p>
-    <w:p>
-      <w:pPr>
-        <w:keepNext/>
-        <w:jc w:val="center"/>
-      </w:pPr>
-      <w:r>
-        <w:t xml:space="preserve"> </w:t>
-      </w:r>
-      <w:r>
         <w:drawing>
           <wp:inline distT="0" distB="0" distL="0" distR="0" wp14:anchorId="021217E6" wp14:editId="0B2B71F4">
             <wp:extent cx="2133600" cy="3530054"/>
@@ -10064,47 +9871,41 @@
       <w:r>
         <w:t>Hình 4.</w:t>
       </w:r>
-      <w:r>
-        <w:fldChar w:fldCharType="begin"/>
-      </w:r>
-      <w:r>
-        <w:instrText xml:space="preserve"> SEQ Hình_4. \* ARABIC </w:instrText>
-      </w:r>
-      <w:r>
-        <w:fldChar w:fldCharType="separate"/>
-      </w:r>
+      <w:fldSimple w:instr=" SEQ Hình_4. \* ARABIC ">
+        <w:r>
+          <w:rPr>
+            <w:noProof/>
+          </w:rPr>
+          <w:t>7</w:t>
+        </w:r>
+      </w:fldSimple>
+      <w:r>
+        <w:t>. Màn hình Danh sách tìm kiếm</w:t>
+      </w:r>
+    </w:p>
+    <w:p>
+      <w:pPr>
+        <w:pStyle w:val="Heading2"/>
+      </w:pPr>
+      <w:bookmarkStart w:id="42" w:name="_Toc153578146"/>
+      <w:r>
+        <w:lastRenderedPageBreak/>
+        <w:t xml:space="preserve">Màn hình </w:t>
+      </w:r>
+      <w:r>
+        <w:t>Danh sách đặt hàng</w:t>
+      </w:r>
+      <w:bookmarkEnd w:id="42"/>
+    </w:p>
+    <w:p>
+      <w:pPr>
+        <w:keepNext/>
+        <w:jc w:val="center"/>
+      </w:pPr>
       <w:r>
         <w:rPr>
           <w:noProof/>
         </w:rPr>
-        <w:t>7</w:t>
-      </w:r>
-      <w:r>
-        <w:fldChar w:fldCharType="end"/>
-      </w:r>
-      <w:r>
-        <w:t>. Màn hình Danh sách tìm kiếm</w:t>
-      </w:r>
-    </w:p>
-    <w:p>
-      <w:pPr>
-        <w:pStyle w:val="Heading2"/>
-      </w:pPr>
-      <w:bookmarkStart w:id="42" w:name="_Toc153578146"/>
-      <w:r>
-        <w:t xml:space="preserve">Màn hình </w:t>
-      </w:r>
-      <w:r>
-        <w:t>Danh sách đặt hàng</w:t>
-      </w:r>
-      <w:bookmarkEnd w:id="42"/>
-    </w:p>
-    <w:p>
-      <w:pPr>
-        <w:keepNext/>
-        <w:jc w:val="center"/>
-      </w:pPr>
-      <w:r>
         <w:drawing>
           <wp:inline distT="0" distB="0" distL="0" distR="0" wp14:anchorId="76D51EC3" wp14:editId="6E35B728">
             <wp:extent cx="2162815" cy="3595255"/>
@@ -10149,47 +9950,40 @@
       <w:r>
         <w:t>Hình 4.</w:t>
       </w:r>
-      <w:r>
-        <w:fldChar w:fldCharType="begin"/>
-      </w:r>
-      <w:r>
-        <w:instrText xml:space="preserve"> SEQ Hình_4. \* ARABIC </w:instrText>
-      </w:r>
-      <w:r>
-        <w:fldChar w:fldCharType="separate"/>
-      </w:r>
+      <w:fldSimple w:instr=" SEQ Hình_4. \* ARABIC ">
+        <w:r>
+          <w:rPr>
+            <w:noProof/>
+          </w:rPr>
+          <w:t>8</w:t>
+        </w:r>
+      </w:fldSimple>
+      <w:r>
+        <w:t>. Màn hình Danh sách đặt hàng</w:t>
+      </w:r>
+    </w:p>
+    <w:p>
+      <w:pPr>
+        <w:pStyle w:val="Heading2"/>
+      </w:pPr>
+      <w:bookmarkStart w:id="43" w:name="_Toc153578147"/>
+      <w:r>
+        <w:t xml:space="preserve">Màn hình </w:t>
+      </w:r>
+      <w:r>
+        <w:t>Kết quả đặt hàng</w:t>
+      </w:r>
+      <w:bookmarkEnd w:id="43"/>
+    </w:p>
+    <w:p>
+      <w:pPr>
+        <w:keepNext/>
+        <w:jc w:val="center"/>
+      </w:pPr>
       <w:r>
         <w:rPr>
           <w:noProof/>
         </w:rPr>
-        <w:t>8</w:t>
-      </w:r>
-      <w:r>
-        <w:fldChar w:fldCharType="end"/>
-      </w:r>
-      <w:r>
-        <w:t>. Màn hình Danh sách đặt hàng</w:t>
-      </w:r>
-    </w:p>
-    <w:p>
-      <w:pPr>
-        <w:pStyle w:val="Heading2"/>
-      </w:pPr>
-      <w:bookmarkStart w:id="43" w:name="_Toc153578147"/>
-      <w:r>
-        <w:t xml:space="preserve">Màn hình </w:t>
-      </w:r>
-      <w:r>
-        <w:t>Kết quả đặt hàng</w:t>
-      </w:r>
-      <w:bookmarkEnd w:id="43"/>
-    </w:p>
-    <w:p>
-      <w:pPr>
-        <w:keepNext/>
-        <w:jc w:val="center"/>
-      </w:pPr>
-      <w:r>
         <w:drawing>
           <wp:inline distT="0" distB="0" distL="0" distR="0" wp14:anchorId="3235161E" wp14:editId="71240145">
             <wp:extent cx="2140527" cy="3584738"/>
@@ -10234,47 +10028,41 @@
       <w:r>
         <w:t>Hình 4.</w:t>
       </w:r>
-      <w:r>
-        <w:fldChar w:fldCharType="begin"/>
-      </w:r>
-      <w:r>
-        <w:instrText xml:space="preserve"> SEQ Hình_4. \* ARABIC </w:instrText>
-      </w:r>
-      <w:r>
-        <w:fldChar w:fldCharType="separate"/>
-      </w:r>
+      <w:fldSimple w:instr=" SEQ Hình_4. \* ARABIC ">
+        <w:r>
+          <w:rPr>
+            <w:noProof/>
+          </w:rPr>
+          <w:t>9</w:t>
+        </w:r>
+      </w:fldSimple>
+      <w:r>
+        <w:t>. Màn hình Kết quả đặt hàng</w:t>
+      </w:r>
+    </w:p>
+    <w:p>
+      <w:pPr>
+        <w:pStyle w:val="Heading2"/>
+      </w:pPr>
+      <w:bookmarkStart w:id="44" w:name="_Toc153578148"/>
+      <w:r>
+        <w:lastRenderedPageBreak/>
+        <w:t>Màn hình</w:t>
+      </w:r>
+      <w:r>
+        <w:t xml:space="preserve"> Danh sách yêu thích</w:t>
+      </w:r>
+      <w:bookmarkEnd w:id="44"/>
+    </w:p>
+    <w:p>
+      <w:pPr>
+        <w:keepNext/>
+        <w:jc w:val="center"/>
+      </w:pPr>
       <w:r>
         <w:rPr>
           <w:noProof/>
         </w:rPr>
-        <w:t>9</w:t>
-      </w:r>
-      <w:r>
-        <w:fldChar w:fldCharType="end"/>
-      </w:r>
-      <w:r>
-        <w:t>. Màn hình Kết quả đặt hàng</w:t>
-      </w:r>
-    </w:p>
-    <w:p>
-      <w:pPr>
-        <w:pStyle w:val="Heading2"/>
-      </w:pPr>
-      <w:bookmarkStart w:id="44" w:name="_Toc153578148"/>
-      <w:r>
-        <w:t>Màn hình</w:t>
-      </w:r>
-      <w:r>
-        <w:t xml:space="preserve"> Danh sách yêu thích</w:t>
-      </w:r>
-      <w:bookmarkEnd w:id="44"/>
-    </w:p>
-    <w:p>
-      <w:pPr>
-        <w:keepNext/>
-        <w:jc w:val="center"/>
-      </w:pPr>
-      <w:r>
         <w:drawing>
           <wp:inline distT="0" distB="0" distL="0" distR="0" wp14:anchorId="1CB74AE3" wp14:editId="74065FDC">
             <wp:extent cx="2272146" cy="3836869"/>
@@ -10319,47 +10107,41 @@
       <w:r>
         <w:t>Hình 4.</w:t>
       </w:r>
-      <w:r>
-        <w:fldChar w:fldCharType="begin"/>
-      </w:r>
-      <w:r>
-        <w:instrText xml:space="preserve"> SEQ Hình_4. \* ARABIC </w:instrText>
-      </w:r>
-      <w:r>
-        <w:fldChar w:fldCharType="separate"/>
-      </w:r>
+      <w:fldSimple w:instr=" SEQ Hình_4. \* ARABIC ">
+        <w:r>
+          <w:rPr>
+            <w:noProof/>
+          </w:rPr>
+          <w:t>10</w:t>
+        </w:r>
+      </w:fldSimple>
+      <w:r>
+        <w:t>. Màn hình Danh sách yêu thích</w:t>
+      </w:r>
+    </w:p>
+    <w:p>
+      <w:pPr>
+        <w:pStyle w:val="Heading2"/>
+      </w:pPr>
+      <w:bookmarkStart w:id="45" w:name="_Toc153578149"/>
+      <w:r>
+        <w:lastRenderedPageBreak/>
+        <w:t xml:space="preserve">Màn hình </w:t>
+      </w:r>
+      <w:r>
+        <w:t>Đặt bàn</w:t>
+      </w:r>
+      <w:bookmarkEnd w:id="45"/>
+    </w:p>
+    <w:p>
+      <w:pPr>
+        <w:keepNext/>
+        <w:jc w:val="center"/>
+      </w:pPr>
       <w:r>
         <w:rPr>
           <w:noProof/>
         </w:rPr>
-        <w:t>10</w:t>
-      </w:r>
-      <w:r>
-        <w:fldChar w:fldCharType="end"/>
-      </w:r>
-      <w:r>
-        <w:t>. Màn hình Danh sách yêu thích</w:t>
-      </w:r>
-    </w:p>
-    <w:p>
-      <w:pPr>
-        <w:pStyle w:val="Heading2"/>
-      </w:pPr>
-      <w:bookmarkStart w:id="45" w:name="_Toc153578149"/>
-      <w:r>
-        <w:t xml:space="preserve">Màn hình </w:t>
-      </w:r>
-      <w:r>
-        <w:t>Đặt bàn</w:t>
-      </w:r>
-      <w:bookmarkEnd w:id="45"/>
-    </w:p>
-    <w:p>
-      <w:pPr>
-        <w:keepNext/>
-        <w:jc w:val="center"/>
-      </w:pPr>
-      <w:r>
         <w:drawing>
           <wp:inline distT="0" distB="0" distL="0" distR="0" wp14:anchorId="69EF1CE9" wp14:editId="2CED129C">
             <wp:extent cx="2123204" cy="3553691"/>
@@ -10404,47 +10186,41 @@
       <w:r>
         <w:t>Hình 4.</w:t>
       </w:r>
-      <w:r>
-        <w:fldChar w:fldCharType="begin"/>
-      </w:r>
-      <w:r>
-        <w:instrText xml:space="preserve"> SEQ Hình_4. \* ARABIC </w:instrText>
-      </w:r>
-      <w:r>
-        <w:fldChar w:fldCharType="separate"/>
-      </w:r>
+      <w:fldSimple w:instr=" SEQ Hình_4. \* ARABIC ">
+        <w:r>
+          <w:rPr>
+            <w:noProof/>
+          </w:rPr>
+          <w:t>11</w:t>
+        </w:r>
+      </w:fldSimple>
+      <w:r>
+        <w:t>. Màn hình Đặt bàn</w:t>
+      </w:r>
+    </w:p>
+    <w:p>
+      <w:pPr>
+        <w:pStyle w:val="Heading2"/>
+      </w:pPr>
+      <w:bookmarkStart w:id="46" w:name="_Toc153578150"/>
+      <w:r>
+        <w:lastRenderedPageBreak/>
+        <w:t xml:space="preserve">Màn hình </w:t>
+      </w:r>
+      <w:r>
+        <w:t>Lựa chọn</w:t>
+      </w:r>
+      <w:bookmarkEnd w:id="46"/>
+    </w:p>
+    <w:p>
+      <w:pPr>
+        <w:keepNext/>
+        <w:jc w:val="center"/>
+      </w:pPr>
       <w:r>
         <w:rPr>
           <w:noProof/>
         </w:rPr>
-        <w:t>11</w:t>
-      </w:r>
-      <w:r>
-        <w:fldChar w:fldCharType="end"/>
-      </w:r>
-      <w:r>
-        <w:t>. Màn hình Đặt bàn</w:t>
-      </w:r>
-    </w:p>
-    <w:p>
-      <w:pPr>
-        <w:pStyle w:val="Heading2"/>
-      </w:pPr>
-      <w:bookmarkStart w:id="46" w:name="_Toc153578150"/>
-      <w:r>
-        <w:t xml:space="preserve">Màn hình </w:t>
-      </w:r>
-      <w:r>
-        <w:t>Lựa chọn</w:t>
-      </w:r>
-      <w:bookmarkEnd w:id="46"/>
-    </w:p>
-    <w:p>
-      <w:pPr>
-        <w:keepNext/>
-        <w:jc w:val="center"/>
-      </w:pPr>
-      <w:r>
         <w:drawing>
           <wp:inline distT="0" distB="0" distL="0" distR="0" wp14:anchorId="485C12B2" wp14:editId="6874F419">
             <wp:extent cx="2445557" cy="4052455"/>
@@ -10489,47 +10265,41 @@
       <w:r>
         <w:t>Hình 4.</w:t>
       </w:r>
-      <w:r>
-        <w:fldChar w:fldCharType="begin"/>
-      </w:r>
-      <w:r>
-        <w:instrText xml:space="preserve"> SEQ Hình_4. \* ARABIC </w:instrText>
-      </w:r>
-      <w:r>
-        <w:fldChar w:fldCharType="separate"/>
-      </w:r>
+      <w:fldSimple w:instr=" SEQ Hình_4. \* ARABIC ">
+        <w:r>
+          <w:rPr>
+            <w:noProof/>
+          </w:rPr>
+          <w:t>12</w:t>
+        </w:r>
+      </w:fldSimple>
+      <w:r>
+        <w:t>. Màn hình Lựa chọn</w:t>
+      </w:r>
+    </w:p>
+    <w:p>
+      <w:pPr>
+        <w:pStyle w:val="Heading2"/>
+      </w:pPr>
+      <w:bookmarkStart w:id="47" w:name="_Toc153578151"/>
+      <w:r>
+        <w:lastRenderedPageBreak/>
+        <w:t>Màn hình</w:t>
+      </w:r>
+      <w:r>
+        <w:t xml:space="preserve"> Đặt hàng</w:t>
+      </w:r>
+      <w:bookmarkEnd w:id="47"/>
+    </w:p>
+    <w:p>
+      <w:pPr>
+        <w:keepNext/>
+        <w:jc w:val="center"/>
+      </w:pPr>
       <w:r>
         <w:rPr>
           <w:noProof/>
         </w:rPr>
-        <w:t>12</w:t>
-      </w:r>
-      <w:r>
-        <w:fldChar w:fldCharType="end"/>
-      </w:r>
-      <w:r>
-        <w:t>. Màn hình Lựa chọn</w:t>
-      </w:r>
-    </w:p>
-    <w:p>
-      <w:pPr>
-        <w:pStyle w:val="Heading2"/>
-      </w:pPr>
-      <w:bookmarkStart w:id="47" w:name="_Toc153578151"/>
-      <w:r>
-        <w:t>Màn hình</w:t>
-      </w:r>
-      <w:r>
-        <w:t xml:space="preserve"> Đặt hàng</w:t>
-      </w:r>
-      <w:bookmarkEnd w:id="47"/>
-    </w:p>
-    <w:p>
-      <w:pPr>
-        <w:keepNext/>
-        <w:jc w:val="center"/>
-      </w:pPr>
-      <w:r>
         <w:drawing>
           <wp:inline distT="0" distB="0" distL="0" distR="0" wp14:anchorId="0D844825" wp14:editId="412F40B6">
             <wp:extent cx="2143175" cy="3560619"/>
@@ -10574,47 +10344,41 @@
       <w:r>
         <w:t>Hình 4.</w:t>
       </w:r>
-      <w:r>
-        <w:fldChar w:fldCharType="begin"/>
-      </w:r>
-      <w:r>
-        <w:instrText xml:space="preserve"> SEQ Hình_4. \* ARABIC </w:instrText>
-      </w:r>
-      <w:r>
-        <w:fldChar w:fldCharType="separate"/>
-      </w:r>
+      <w:fldSimple w:instr=" SEQ Hình_4. \* ARABIC ">
+        <w:r>
+          <w:rPr>
+            <w:noProof/>
+          </w:rPr>
+          <w:t>13</w:t>
+        </w:r>
+      </w:fldSimple>
+      <w:r>
+        <w:t>. Màn hình Đặt hàng</w:t>
+      </w:r>
+    </w:p>
+    <w:p>
+      <w:pPr>
+        <w:pStyle w:val="Heading2"/>
+      </w:pPr>
+      <w:bookmarkStart w:id="48" w:name="_Toc153578152"/>
+      <w:r>
+        <w:lastRenderedPageBreak/>
+        <w:t xml:space="preserve">Màn hình </w:t>
+      </w:r>
+      <w:r>
+        <w:t>Kết quả đặt hàng</w:t>
+      </w:r>
+      <w:bookmarkEnd w:id="48"/>
+    </w:p>
+    <w:p>
+      <w:pPr>
+        <w:keepNext/>
+        <w:jc w:val="center"/>
+      </w:pPr>
       <w:r>
         <w:rPr>
           <w:noProof/>
         </w:rPr>
-        <w:t>13</w:t>
-      </w:r>
-      <w:r>
-        <w:fldChar w:fldCharType="end"/>
-      </w:r>
-      <w:r>
-        <w:t>. Màn hình Đặt hàng</w:t>
-      </w:r>
-    </w:p>
-    <w:p>
-      <w:pPr>
-        <w:pStyle w:val="Heading2"/>
-      </w:pPr>
-      <w:bookmarkStart w:id="48" w:name="_Toc153578152"/>
-      <w:r>
-        <w:t xml:space="preserve">Màn hình </w:t>
-      </w:r>
-      <w:r>
-        <w:t>Kết quả đặt hàng</w:t>
-      </w:r>
-      <w:bookmarkEnd w:id="48"/>
-    </w:p>
-    <w:p>
-      <w:pPr>
-        <w:keepNext/>
-        <w:jc w:val="center"/>
-      </w:pPr>
-      <w:r>
         <w:drawing>
           <wp:inline distT="0" distB="0" distL="0" distR="0" wp14:anchorId="00540344" wp14:editId="0B3E7A4E">
             <wp:extent cx="2436404" cy="4080164"/>
@@ -10659,47 +10423,41 @@
       <w:r>
         <w:t>Hình 4.</w:t>
       </w:r>
-      <w:r>
-        <w:fldChar w:fldCharType="begin"/>
-      </w:r>
-      <w:r>
-        <w:instrText xml:space="preserve"> SEQ Hình_4. \* ARABIC </w:instrText>
-      </w:r>
-      <w:r>
-        <w:fldChar w:fldCharType="separate"/>
-      </w:r>
+      <w:fldSimple w:instr=" SEQ Hình_4. \* ARABIC ">
+        <w:r>
+          <w:rPr>
+            <w:noProof/>
+          </w:rPr>
+          <w:t>14</w:t>
+        </w:r>
+      </w:fldSimple>
+      <w:r>
+        <w:t>. Màn hình Kết quả đặt hàng</w:t>
+      </w:r>
+    </w:p>
+    <w:p>
+      <w:pPr>
+        <w:pStyle w:val="Heading2"/>
+      </w:pPr>
+      <w:bookmarkStart w:id="49" w:name="_Toc153578153"/>
+      <w:r>
+        <w:lastRenderedPageBreak/>
+        <w:t xml:space="preserve">Màn hình </w:t>
+      </w:r>
+      <w:r>
+        <w:t>Profile</w:t>
+      </w:r>
+      <w:bookmarkEnd w:id="49"/>
+    </w:p>
+    <w:p>
+      <w:pPr>
+        <w:keepNext/>
+        <w:jc w:val="center"/>
+      </w:pPr>
       <w:r>
         <w:rPr>
           <w:noProof/>
         </w:rPr>
-        <w:t>14</w:t>
-      </w:r>
-      <w:r>
-        <w:fldChar w:fldCharType="end"/>
-      </w:r>
-      <w:r>
-        <w:t>. Màn hình Kết quả đặt hàng</w:t>
-      </w:r>
-    </w:p>
-    <w:p>
-      <w:pPr>
-        <w:pStyle w:val="Heading2"/>
-      </w:pPr>
-      <w:bookmarkStart w:id="49" w:name="_Toc153578153"/>
-      <w:r>
-        <w:t xml:space="preserve">Màn hình </w:t>
-      </w:r>
-      <w:r>
-        <w:t>Profile</w:t>
-      </w:r>
-      <w:bookmarkEnd w:id="49"/>
-    </w:p>
-    <w:p>
-      <w:pPr>
-        <w:keepNext/>
-        <w:jc w:val="center"/>
-      </w:pPr>
-      <w:r>
         <w:drawing>
           <wp:inline distT="0" distB="0" distL="0" distR="0" wp14:anchorId="5A96E691" wp14:editId="7FE361AF">
             <wp:extent cx="2158298" cy="3595255"/>
@@ -10744,44 +10502,37 @@
       <w:r>
         <w:t>Hình 4.</w:t>
       </w:r>
-      <w:r>
-        <w:fldChar w:fldCharType="begin"/>
-      </w:r>
-      <w:r>
-        <w:instrText xml:space="preserve"> SEQ Hình_4. \* ARABIC </w:instrText>
-      </w:r>
-      <w:r>
-        <w:fldChar w:fldCharType="separate"/>
-      </w:r>
+      <w:fldSimple w:instr=" SEQ Hình_4. \* ARABIC ">
+        <w:r>
+          <w:rPr>
+            <w:noProof/>
+          </w:rPr>
+          <w:t>15</w:t>
+        </w:r>
+      </w:fldSimple>
+      <w:r>
+        <w:t>. Màn hình Profile</w:t>
+      </w:r>
+    </w:p>
+    <w:p>
+      <w:pPr>
+        <w:pStyle w:val="Heading2"/>
+      </w:pPr>
+      <w:bookmarkStart w:id="50" w:name="_Toc153578154"/>
+      <w:r>
+        <w:t>Màn hình Đăng xuất</w:t>
+      </w:r>
+      <w:bookmarkEnd w:id="50"/>
+    </w:p>
+    <w:p>
+      <w:pPr>
+        <w:keepNext/>
+        <w:jc w:val="center"/>
+      </w:pPr>
       <w:r>
         <w:rPr>
           <w:noProof/>
         </w:rPr>
-        <w:t>15</w:t>
-      </w:r>
-      <w:r>
-        <w:fldChar w:fldCharType="end"/>
-      </w:r>
-      <w:r>
-        <w:t>. Màn hình Profile</w:t>
-      </w:r>
-    </w:p>
-    <w:p>
-      <w:pPr>
-        <w:pStyle w:val="Heading2"/>
-      </w:pPr>
-      <w:bookmarkStart w:id="50" w:name="_Toc153578154"/>
-      <w:r>
-        <w:t>Màn hình Đăng xuất</w:t>
-      </w:r>
-      <w:bookmarkEnd w:id="50"/>
-    </w:p>
-    <w:p>
-      <w:pPr>
-        <w:keepNext/>
-        <w:jc w:val="center"/>
-      </w:pPr>
-      <w:r>
         <w:drawing>
           <wp:inline distT="0" distB="0" distL="0" distR="0" wp14:anchorId="46BCD1EB" wp14:editId="7B8A0995">
             <wp:extent cx="2261491" cy="3719946"/>
@@ -10826,24 +10577,14 @@
       <w:r>
         <w:t>Hình 4.</w:t>
       </w:r>
-      <w:r>
-        <w:fldChar w:fldCharType="begin"/>
-      </w:r>
-      <w:r>
-        <w:instrText xml:space="preserve"> SEQ Hình_4. \* ARABIC </w:instrText>
-      </w:r>
-      <w:r>
-        <w:fldChar w:fldCharType="separate"/>
-      </w:r>
-      <w:r>
-        <w:rPr>
-          <w:noProof/>
-        </w:rPr>
-        <w:t>16</w:t>
-      </w:r>
-      <w:r>
-        <w:fldChar w:fldCharType="end"/>
-      </w:r>
+      <w:fldSimple w:instr=" SEQ Hình_4. \* ARABIC ">
+        <w:r>
+          <w:rPr>
+            <w:noProof/>
+          </w:rPr>
+          <w:t>16</w:t>
+        </w:r>
+      </w:fldSimple>
       <w:r>
         <w:t>. Màn hình đăng xuất</w:t>
       </w:r>
@@ -10882,25 +10623,7 @@
         <w:ind w:firstLine="567"/>
       </w:pPr>
       <w:r>
-        <w:t>Sau quá trình cố gắng và hoàn th</w:t>
-      </w:r>
-      <w:r>
-        <w:t>iện bài tập nhóm</w:t>
-      </w:r>
-      <w:r>
-        <w:t xml:space="preserve">, nhóm chúng em đã thu được thành quả đầu tiên là </w:t>
-      </w:r>
-      <w:r>
-        <w:t>Food App</w:t>
-      </w:r>
-      <w:r>
-        <w:t xml:space="preserve"> sẵn sàng chạy thử nghiệm tới các bạn </w:t>
-      </w:r>
-      <w:r>
-        <w:t>sinh viên khác</w:t>
-      </w:r>
-      <w:r>
-        <w:t xml:space="preserve"> trong trường.</w:t>
+        <w:t>Sau quá trình cố gắng và hoàn thiện bài tập nhóm, nhóm chúng em đã thu được thành quả đầu tiên là Food App sẵn sàng chạy thử nghiệm tới các bạn sinh viên khác trong trường.</w:t>
       </w:r>
     </w:p>
     <w:p>
@@ -11007,7 +10730,6 @@
       </w:pPr>
       <w:bookmarkStart w:id="52" w:name="_Toc153578156"/>
       <w:r>
-        <w:lastRenderedPageBreak/>
         <w:t>TÀI LIỆU THAM KHẢO</w:t>
       </w:r>
       <w:bookmarkEnd w:id="52"/>
@@ -11114,7 +10836,6 @@
       </w:pPr>
       <w:bookmarkStart w:id="53" w:name="_Toc153578157"/>
       <w:r>
-        <w:lastRenderedPageBreak/>
         <w:t>CÔNG VIỆC VÀ NHIỆM VỤ</w:t>
       </w:r>
       <w:bookmarkEnd w:id="53"/>

</xml_diff>